<commit_message>
Deploy latest version of PFS documents fbbd669546a04ca06ec8615ac99adf2df258e804
</commit_message>
<xml_diff>
--- a/latest/SAR-ORB.docx
+++ b/latest/SAR-ORB.docx
@@ -9292,10 +9292,29 @@
         <w:pStyle w:val="FirstParagraph"/>
       </w:pPr>
       <w:r>
-        <w:t xml:space="preserve">As threshold.</w:t>
-      </w:r>
-      <w:r>
-        <w:t xml:space="preserve"> </w:t>
+        <w:t xml:space="preserve">Radiometrically Terrain-corrected Sigma-Nought backscatter coefficient (</w:t>
+      </w:r>
+      <m:oMath>
+        <m:sSubSup>
+          <m:e>
+            <m:r>
+              <m:t>σ</m:t>
+            </m:r>
+          </m:e>
+          <m:sub>
+            <m:r>
+              <m:t>T</m:t>
+            </m:r>
+          </m:sub>
+          <m:sup>
+            <m:r>
+              <m:t>0</m:t>
+            </m:r>
+          </m:sup>
+        </m:sSubSup>
+      </m:oMath>
+      <w:r>
+        <w:t xml:space="preserve">) is provided for each polarization.</w:t>
       </w:r>
     </w:p>
     <w:bookmarkEnd w:id="195"/>
@@ -13548,15 +13567,7 @@
           <w:p>
             <w:pPr>
               <w:pStyle w:val="Compact"/>
-              <w:jc w:val="center"/>
             </w:pPr>
-            <w:r>
-              <w:rPr>
-                <w:i/>
-                <w:iCs/>
-              </w:rPr>
-              <w:t xml:space="preserve">as threshold</w:t>
-            </w:r>
           </w:p>
         </w:tc>
       </w:tr>

</xml_diff>